<commit_message>
trashbin fixed and sizes on components ok
</commit_message>
<xml_diff>
--- a/tests/testcases.docx
+++ b/tests/testcases.docx
@@ -93,7 +93,7 @@
         <w:rPr>
           <w:lang w:val="en-US"/>
         </w:rPr>
-        <w:t>One  component/operation/Link and check with u/r.</w:t>
+        <w:t>One component/operation/Link and check with u/r.</w:t>
       </w:r>
     </w:p>
     <w:p>
@@ -761,6 +761,61 @@
         <w:rPr>
           <w:lang w:val="en-US"/>
         </w:rPr>
+        <w:t>Single case with u/r.</w:t>
+      </w:r>
+    </w:p>
+    <w:p>
+      <w:pPr>
+        <w:pStyle w:val="ListParagraph"/>
+        <w:numPr>
+          <w:ilvl w:val="1"/>
+          <w:numId w:val="1"/>
+        </w:numPr>
+        <w:rPr>
+          <w:lang w:val="en-US"/>
+        </w:rPr>
+      </w:pPr>
+      <w:r>
+        <w:rPr>
+          <w:lang w:val="en-US"/>
+        </w:rPr>
+        <w:t>Multiple cases with u/r using the context menu.</w:t>
+      </w:r>
+    </w:p>
+    <w:p>
+      <w:pPr>
+        <w:pStyle w:val="ListParagraph"/>
+        <w:numPr>
+          <w:ilvl w:val="1"/>
+          <w:numId w:val="1"/>
+        </w:numPr>
+        <w:rPr>
+          <w:lang w:val="en-US"/>
+        </w:rPr>
+      </w:pPr>
+      <w:r>
+        <w:rPr>
+          <w:lang w:val="en-US"/>
+        </w:rPr>
+        <w:t>If Current is selected then the function is removed from the table.</w:t>
+      </w:r>
+    </w:p>
+    <w:p>
+      <w:pPr>
+        <w:pStyle w:val="ListParagraph"/>
+        <w:numPr>
+          <w:ilvl w:val="1"/>
+          <w:numId w:val="1"/>
+        </w:numPr>
+        <w:rPr>
+          <w:lang w:val="en-US"/>
+        </w:rPr>
+      </w:pPr>
+      <w:r>
+        <w:rPr>
+          <w:lang w:val="en-US"/>
+        </w:rPr>
+        <w:t>If All is selected then the name &amp; the color are changed (orphan operations).</w:t>
       </w:r>
     </w:p>
     <w:p>
@@ -778,7 +833,25 @@
         <w:rPr>
           <w:lang w:val="en-US"/>
         </w:rPr>
-        <w:t>W</w:t>
+        <w:t>Reset:</w:t>
+      </w:r>
+    </w:p>
+    <w:p>
+      <w:pPr>
+        <w:pStyle w:val="ListParagraph"/>
+        <w:numPr>
+          <w:ilvl w:val="1"/>
+          <w:numId w:val="1"/>
+        </w:numPr>
+        <w:rPr>
+          <w:lang w:val="en-US"/>
+        </w:rPr>
+      </w:pPr>
+      <w:r>
+        <w:rPr>
+          <w:lang w:val="en-US"/>
+        </w:rPr>
+        <w:t>Similar to unparent.</w:t>
       </w:r>
     </w:p>
     <w:p>
@@ -796,25 +869,40 @@
         <w:rPr>
           <w:lang w:val="en-US"/>
         </w:rPr>
-        <w:t>W</w:t>
-      </w:r>
-    </w:p>
-    <w:p>
-      <w:pPr>
-        <w:pStyle w:val="ListParagraph"/>
-        <w:numPr>
-          <w:ilvl w:val="0"/>
-          <w:numId w:val="1"/>
-        </w:numPr>
-        <w:rPr>
-          <w:lang w:val="en-US"/>
-        </w:rPr>
-      </w:pPr>
-      <w:r>
-        <w:rPr>
-          <w:lang w:val="en-US"/>
-        </w:rPr>
-        <w:t>W</w:t>
+        <w:t>Move:</w:t>
+      </w:r>
+    </w:p>
+    <w:p>
+      <w:pPr>
+        <w:pStyle w:val="ListParagraph"/>
+        <w:numPr>
+          <w:ilvl w:val="1"/>
+          <w:numId w:val="1"/>
+        </w:numPr>
+        <w:rPr>
+          <w:lang w:val="en-US"/>
+        </w:rPr>
+      </w:pPr>
+      <w:r>
+        <w:rPr>
+          <w:lang w:val="en-US"/>
+        </w:rPr>
+        <w:t>It can be applied in any All or Current state but according actions must take place. In All color not changed but parent name must be altered.</w:t>
+      </w:r>
+    </w:p>
+    <w:p>
+      <w:pPr>
+        <w:pStyle w:val="ListParagraph"/>
+        <w:numPr>
+          <w:ilvl w:val="1"/>
+          <w:numId w:val="1"/>
+        </w:numPr>
+        <w:rPr>
+          <w:lang w:val="en-US"/>
+        </w:rPr>
+      </w:pPr>
+      <w:r>
+        <w:rPr/>
       </w:r>
     </w:p>
     <w:p>
@@ -1346,6 +1434,7 @@
     <w:rsid w:val="00ff508a"/>
     <w:pPr>
       <w:widowControl/>
+      <w:suppressAutoHyphens w:val="true"/>
       <w:bidi w:val="0"/>
       <w:spacing w:lineRule="auto" w:line="276" w:before="0" w:after="200"/>
       <w:jc w:val="left"/>

</xml_diff>